<commit_message>
Ajout les exisgences non fonctionnelles
</commit_message>
<xml_diff>
--- a/Gabarit_Analyse.docx
+++ b/Gabarit_Analyse.docx
@@ -1111,6 +1111,118 @@
           </w:p>
         </w:tc>
       </w:tr>
+      <w:tr>
+        <w:trPr>
+          <w:trHeight w:val="1"/>
+        </w:trPr>
+        <w:tc>
+          <w:tcPr>
+            <w:tcW w:w="1157" w:type="dxa"/>
+            <w:tcBorders>
+              <w:top w:val="single" w:sz="4" w:space="0" w:color="8EAADB"/>
+              <w:left w:val="single" w:sz="4" w:space="0" w:color="8EAADB"/>
+              <w:bottom w:val="single" w:sz="4" w:space="0" w:color="8EAADB"/>
+              <w:right w:val="single" w:sz="4" w:space="0" w:color="8EAADB"/>
+            </w:tcBorders>
+            <w:shd w:val="clear" w:color="000000" w:fill="FFFFFF"/>
+            <w:tcMar>
+              <w:left w:w="108" w:type="dxa"/>
+              <w:right w:w="108" w:type="dxa"/>
+            </w:tcMar>
+          </w:tcPr>
+          <w:p>
+            <w:pPr>
+              <w:spacing w:after="0" w:line="240" w:lineRule="auto"/>
+              <w:jc w:val="center"/>
+              <w:rPr>
+                <w:rFonts w:ascii="Calibri" w:eastAsia="Calibri" w:hAnsi="Calibri" w:cs="Calibri"/>
+                <w:sz w:val="22"/>
+              </w:rPr>
+            </w:pPr>
+            <w:r>
+              <w:rPr>
+                <w:rFonts w:ascii="Calibri" w:eastAsia="Calibri" w:hAnsi="Calibri" w:cs="Calibri"/>
+                <w:sz w:val="22"/>
+              </w:rPr>
+              <w:t>7</w:t>
+            </w:r>
+          </w:p>
+        </w:tc>
+        <w:tc>
+          <w:tcPr>
+            <w:tcW w:w="1418" w:type="dxa"/>
+            <w:tcBorders>
+              <w:top w:val="single" w:sz="4" w:space="0" w:color="8EAADB"/>
+              <w:left w:val="single" w:sz="4" w:space="0" w:color="8EAADB"/>
+              <w:bottom w:val="single" w:sz="4" w:space="0" w:color="8EAADB"/>
+              <w:right w:val="single" w:sz="4" w:space="0" w:color="8EAADB"/>
+            </w:tcBorders>
+            <w:shd w:val="clear" w:color="000000" w:fill="FFFFFF"/>
+            <w:tcMar>
+              <w:left w:w="108" w:type="dxa"/>
+              <w:right w:w="108" w:type="dxa"/>
+            </w:tcMar>
+          </w:tcPr>
+          <w:p>
+            <w:pPr>
+              <w:spacing w:after="0" w:line="240" w:lineRule="auto"/>
+              <w:rPr>
+                <w:rFonts w:ascii="Calibri" w:eastAsia="Calibri" w:hAnsi="Calibri" w:cs="Calibri"/>
+                <w:sz w:val="22"/>
+              </w:rPr>
+            </w:pPr>
+            <w:r>
+              <w:rPr>
+                <w:rFonts w:ascii="Calibri" w:eastAsia="Calibri" w:hAnsi="Calibri" w:cs="Calibri"/>
+                <w:sz w:val="22"/>
+              </w:rPr>
+              <w:t>2025-03-06</w:t>
+            </w:r>
+          </w:p>
+        </w:tc>
+        <w:tc>
+          <w:tcPr>
+            <w:tcW w:w="6055" w:type="dxa"/>
+            <w:tcBorders>
+              <w:top w:val="single" w:sz="4" w:space="0" w:color="8EAADB"/>
+              <w:left w:val="single" w:sz="4" w:space="0" w:color="8EAADB"/>
+              <w:bottom w:val="single" w:sz="4" w:space="0" w:color="8EAADB"/>
+              <w:right w:val="single" w:sz="4" w:space="0" w:color="8EAADB"/>
+            </w:tcBorders>
+            <w:shd w:val="clear" w:color="000000" w:fill="FFFFFF"/>
+            <w:tcMar>
+              <w:left w:w="108" w:type="dxa"/>
+              <w:right w:w="108" w:type="dxa"/>
+            </w:tcMar>
+          </w:tcPr>
+          <w:p>
+            <w:pPr>
+              <w:keepNext/>
+              <w:spacing w:after="0" w:line="240" w:lineRule="auto"/>
+              <w:rPr>
+                <w:rFonts w:ascii="Calibri" w:eastAsia="Calibri" w:hAnsi="Calibri" w:cs="Calibri"/>
+                <w:sz w:val="22"/>
+              </w:rPr>
+            </w:pPr>
+            <w:proofErr w:type="spellStart"/>
+            <w:r>
+              <w:rPr>
+                <w:rFonts w:ascii="Calibri" w:eastAsia="Calibri" w:hAnsi="Calibri" w:cs="Calibri"/>
+                <w:sz w:val="22"/>
+              </w:rPr>
+              <w:t>Exisgence</w:t>
+            </w:r>
+            <w:proofErr w:type="spellEnd"/>
+            <w:r>
+              <w:rPr>
+                <w:rFonts w:ascii="Calibri" w:eastAsia="Calibri" w:hAnsi="Calibri" w:cs="Calibri"/>
+                <w:sz w:val="22"/>
+              </w:rPr>
+              <w:t xml:space="preserve"> non fonctionnelle</w:t>
+            </w:r>
+          </w:p>
+        </w:tc>
+      </w:tr>
     </w:tbl>
     <w:p>
       <w:pPr>
@@ -1441,6 +1553,7 @@
         <w:rPr>
           <w:rFonts w:ascii="Calibri" w:eastAsia="Calibri" w:hAnsi="Calibri" w:cs="Calibri"/>
         </w:rPr>
+        <w:lastRenderedPageBreak/>
         <w:t xml:space="preserve">Page </w:t>
       </w:r>
       <w:r>
@@ -1478,7 +1591,6 @@
         <w:rPr>
           <w:rFonts w:ascii="Calibri" w:eastAsia="Calibri" w:hAnsi="Calibri" w:cs="Calibri"/>
         </w:rPr>
-        <w:lastRenderedPageBreak/>
         <w:t>Bouton Modifier</w:t>
       </w:r>
       <w:r>
@@ -3391,10 +3503,10 @@
           <w:noProof/>
         </w:rPr>
         <w:object w:dxaOrig="8640" w:dyaOrig="5609" w14:anchorId="009962A9">
-          <v:rect id="rectole0000000000" o:spid="_x0000_i1025" alt="" style="width:6in;height:280.75pt;mso-width-percent:0;mso-height-percent:0;mso-width-percent:0;mso-height-percent:0" o:ole="" o:preferrelative="t" stroked="f">
+          <v:rect id="rectole0000000000" o:spid="_x0000_i1025" alt="" style="width:6in;height:280.95pt;mso-width-percent:0;mso-height-percent:0;mso-width-percent:0;mso-height-percent:0" o:ole="" o:preferrelative="t" stroked="f">
             <v:imagedata r:id="rId7" o:title=""/>
           </v:rect>
-          <o:OLEObject Type="Embed" ProgID="StaticDib" ShapeID="rectole0000000000" DrawAspect="Content" ObjectID="_1802076084" r:id="rId8"/>
+          <o:OLEObject Type="Embed" ProgID="StaticDib" ShapeID="rectole0000000000" DrawAspect="Content" ObjectID="_1802799256" r:id="rId8"/>
         </w:object>
       </w:r>
     </w:p>
@@ -4415,40 +4527,169 @@
     </w:p>
     <w:p/>
     <w:p>
-      <w:hyperlink r:id="rId15" w:anchor=":~:text=Les%20exigences%20non%20fonctionnelles%20doivent,%C3%A0%202%20secondes%20par%20utilisateur." w:history="1">
+      <w:pPr>
+        <w:pStyle w:val="ListParagraph"/>
+        <w:numPr>
+          <w:ilvl w:val="0"/>
+          <w:numId w:val="4"/>
+        </w:numPr>
+      </w:pPr>
+      <w:r>
+        <w:t>Performance</w:t>
+      </w:r>
+    </w:p>
+    <w:p>
+      <w:pPr>
+        <w:pStyle w:val="ListParagraph"/>
+        <w:numPr>
+          <w:ilvl w:val="1"/>
+          <w:numId w:val="4"/>
+        </w:numPr>
+      </w:pPr>
+      <w:r>
+        <w:t xml:space="preserve">Le chargement du site se charge de 2 secondes et aussi le chargement de chaque page. </w:t>
+      </w:r>
+    </w:p>
+    <w:p>
+      <w:pPr>
+        <w:pStyle w:val="ListParagraph"/>
+        <w:numPr>
+          <w:ilvl w:val="1"/>
+          <w:numId w:val="4"/>
+        </w:numPr>
+      </w:pPr>
+      <w:r>
+        <w:t xml:space="preserve">Les actions faites par l’enseignant et par les étudiants n’affecteront pas la performance du site. </w:t>
+      </w:r>
+    </w:p>
+    <w:p>
+      <w:pPr>
+        <w:pStyle w:val="ListParagraph"/>
+        <w:numPr>
+          <w:ilvl w:val="1"/>
+          <w:numId w:val="4"/>
+        </w:numPr>
+      </w:pPr>
+      <w:r>
+        <w:rPr>
+          <w:rFonts w:eastAsia="Times New Roman" w:cs="Times New Roman"/>
+          <w:kern w:val="0"/>
+          <w:lang w:eastAsia="en-US"/>
+          <w14:ligatures w14:val="none"/>
+        </w:rPr>
+        <w:t>Plus de 100 utilisateurs peuvent utiliser le site sans impact sur les performances.</w:t>
+      </w:r>
+    </w:p>
+    <w:p>
+      <w:pPr>
+        <w:pStyle w:val="ListParagraph"/>
+        <w:ind w:left="1440"/>
+      </w:pPr>
+    </w:p>
+    <w:p>
+      <w:pPr>
+        <w:pStyle w:val="ListParagraph"/>
+        <w:numPr>
+          <w:ilvl w:val="0"/>
+          <w:numId w:val="4"/>
+        </w:numPr>
+      </w:pPr>
+      <w:r>
+        <w:t xml:space="preserve">Expérience l’utilisateur : </w:t>
+      </w:r>
+    </w:p>
+    <w:p>
+      <w:pPr>
+        <w:pStyle w:val="ListParagraph"/>
+        <w:numPr>
+          <w:ilvl w:val="1"/>
+          <w:numId w:val="4"/>
+        </w:numPr>
+      </w:pPr>
+      <w:r>
+        <w:t xml:space="preserve">L’utilisation du site est facile à utiliser pour tout le monde. </w:t>
+      </w:r>
+    </w:p>
+    <w:p>
+      <w:pPr>
+        <w:pStyle w:val="ListParagraph"/>
+        <w:numPr>
+          <w:ilvl w:val="1"/>
+          <w:numId w:val="4"/>
+        </w:numPr>
+      </w:pPr>
+      <w:r>
+        <w:t xml:space="preserve">La conception du site est faite simple et moderne pour pouvoir faciliter à l’utilisateur de l’utiliser. </w:t>
+      </w:r>
+    </w:p>
+    <w:p>
+      <w:pPr>
+        <w:pStyle w:val="ListParagraph"/>
+        <w:ind w:left="1440"/>
+      </w:pPr>
+    </w:p>
+    <w:p>
+      <w:pPr>
+        <w:pStyle w:val="ListParagraph"/>
+        <w:numPr>
+          <w:ilvl w:val="0"/>
+          <w:numId w:val="5"/>
+        </w:numPr>
+      </w:pPr>
+      <w:r>
+        <w:t xml:space="preserve">La maintenance et la sécurité : </w:t>
+      </w:r>
+    </w:p>
+    <w:p>
+      <w:pPr>
+        <w:pStyle w:val="ListParagraph"/>
+        <w:numPr>
+          <w:ilvl w:val="1"/>
+          <w:numId w:val="5"/>
+        </w:numPr>
+      </w:pPr>
+      <w:r>
+        <w:t>La mise à jour se faite à jours pour éviter d’avoir des attaques vulnéra</w:t>
+      </w:r>
+      <w:r>
+        <w:t>bilités</w:t>
+      </w:r>
+      <w:r>
+        <w:t xml:space="preserve"> et </w:t>
+      </w:r>
+      <w:r>
+        <w:t>les</w:t>
+      </w:r>
+      <w:r>
+        <w:t xml:space="preserve"> bugs. </w:t>
+      </w:r>
+      <w:r>
+        <w:t xml:space="preserve"> </w:t>
+      </w:r>
+    </w:p>
+    <w:p/>
+    <w:p>
+      <w:r>
+        <w:t xml:space="preserve">Source : </w:t>
+      </w:r>
+      <w:hyperlink r:id="rId15" w:history="1">
         <w:r>
           <w:rPr>
             <w:rStyle w:val="Hyperlink"/>
           </w:rPr>
-          <w:t>https://bestofbusinessanalyst.fr/comment-decrire-les-exigences-non-fonctionnelles/ - :~:</w:t>
+          <w:t>https://bestofbusinessanalyst.fr/</w:t>
         </w:r>
-        <w:proofErr w:type="spellStart"/>
         <w:r>
           <w:rPr>
             <w:rStyle w:val="Hyperlink"/>
           </w:rPr>
-          <w:t>text</w:t>
+          <w:t>c</w:t>
         </w:r>
-        <w:proofErr w:type="spellEnd"/>
         <w:r>
           <w:rPr>
             <w:rStyle w:val="Hyperlink"/>
           </w:rPr>
-          <w:t xml:space="preserve">=Les exigences non fonctionnelles </w:t>
-        </w:r>
-        <w:proofErr w:type="spellStart"/>
-        <w:r>
-          <w:rPr>
-            <w:rStyle w:val="Hyperlink"/>
-          </w:rPr>
-          <w:t>doivent,à</w:t>
-        </w:r>
-        <w:proofErr w:type="spellEnd"/>
-        <w:r>
-          <w:rPr>
-            <w:rStyle w:val="Hyperlink"/>
-          </w:rPr>
-          <w:t xml:space="preserve"> 2 secondes par utilisateur.</w:t>
+          <w:t>omment-decrire-les-exigences-non-fonctionnelles/ - :~:text=Les exigences non fonctionnelles doivent,à 2 secondes par utilisateur.</w:t>
         </w:r>
       </w:hyperlink>
     </w:p>
@@ -4472,19 +4713,67 @@
         <w:jc w:val="both"/>
       </w:pPr>
       <w:r>
-        <w:t xml:space="preserve">Les outils que nous utilisons sont discord pour communiqué, GitHub desktop pour envoyer notre tâches, Clockify pour pouvoir compter le temps travailler sur le projet, Trello pour organiser et </w:t>
+        <w:t>Les outils que nous utilisons sont discord pour communiqué</w:t>
+      </w:r>
+      <w:r>
+        <w:t xml:space="preserve">. </w:t>
+      </w:r>
+      <w:r>
+        <w:t xml:space="preserve">GitHub desktop pour </w:t>
+      </w:r>
+      <w:r>
+        <w:t>la gestion</w:t>
+      </w:r>
+      <w:r>
+        <w:t xml:space="preserve"> </w:t>
+      </w:r>
+      <w:r>
+        <w:t xml:space="preserve">de </w:t>
+      </w:r>
+      <w:r>
+        <w:t>no</w:t>
+      </w:r>
+      <w:r>
+        <w:t>s</w:t>
+      </w:r>
+      <w:r>
+        <w:t xml:space="preserve"> tâches</w:t>
+      </w:r>
+      <w:r>
+        <w:t xml:space="preserve"> et faire les suivis des modifications</w:t>
+      </w:r>
+      <w:r>
+        <w:t xml:space="preserve">. </w:t>
+      </w:r>
+      <w:r>
+        <w:t xml:space="preserve">Clockify </w:t>
+      </w:r>
+      <w:r>
+        <w:t xml:space="preserve">suivre le nombre de temps consacré à chaque tâche assigner. </w:t>
+      </w:r>
+      <w:r>
+        <w:t xml:space="preserve">Trello pour organiser et </w:t>
       </w:r>
       <w:r>
         <w:t>prioriser</w:t>
       </w:r>
       <w:r>
-        <w:t xml:space="preserve"> les tâches à faires, </w:t>
+        <w:t xml:space="preserve"> les tâches à faires</w:t>
+      </w:r>
+      <w:r>
+        <w:t xml:space="preserve"> de chaque membre d’équipe. </w:t>
       </w:r>
       <w:r>
         <w:t xml:space="preserve">Arnaud est en charge de serveur et de faire une page de cours. À chaque semaine, nous rencontrons pour pourvoir suivre la progression de notre tâche et nous rencontrons avec M. Jean–François Brodeur ainsi notre client pour discuter l’avancement du projet. </w:t>
       </w:r>
       <w:r>
-        <w:t xml:space="preserve">Nous citons des sources que nous utilisons dans notre code. </w:t>
+        <w:t>Nous citons des sources que nous utilisons dans notre code</w:t>
+      </w:r>
+      <w:r>
+        <w:t xml:space="preserve"> et de respecter des droits d’auteur</w:t>
+      </w:r>
+      <w:r>
+        <w:t xml:space="preserve">. </w:t>
       </w:r>
     </w:p>
     <w:sectPr>
@@ -4550,6 +4839,119 @@
 <file path=word/numbering.xml><?xml version="1.0" encoding="utf-8"?>
 <w:numbering xmlns:wpc="http://schemas.microsoft.com/office/word/2010/wordprocessingCanvas" xmlns:cx="http://schemas.microsoft.com/office/drawing/2014/chartex" xmlns:cx1="http://schemas.microsoft.com/office/drawing/2015/9/8/chartex" xmlns:cx2="http://schemas.microsoft.com/office/drawing/2015/10/21/chartex" xmlns:cx3="http://schemas.microsoft.com/office/drawing/2016/5/9/chartex" xmlns:cx4="http://schemas.microsoft.com/office/drawing/2016/5/10/chartex" xmlns:cx5="http://schemas.microsoft.com/office/drawing/2016/5/11/chartex" xmlns:cx6="http://schemas.microsoft.com/office/drawing/2016/5/12/chartex" xmlns:cx7="http://schemas.microsoft.com/office/drawing/2016/5/13/chartex" xmlns:cx8="http://schemas.microsoft.com/office/drawing/2016/5/14/chartex" xmlns:mc="http://schemas.openxmlformats.org/markup-compatibility/2006" xmlns:aink="http://schemas.microsoft.com/office/drawing/2016/ink" xmlns:am3d="http://schemas.microsoft.com/office/drawing/2017/model3d" xmlns:o="urn:schemas-microsoft-com:office:office" xmlns:oel="http://schemas.microsoft.com/office/2019/extlst" xmlns:r="http://schemas.openxmlformats.org/officeDocument/2006/relationships" xmlns:m="http://schemas.openxmlformats.org/officeDocument/2006/math" xmlns:v="urn:schemas-microsoft-com:vml" xmlns:wp14="http://schemas.microsoft.com/office/word/2010/wordprocessingDrawing" xmlns:wp="http://schemas.openxmlformats.org/drawingml/2006/wordprocessingDrawing" xmlns:w10="urn:schemas-microsoft-com:office:word" xmlns:w="http://schemas.openxmlformats.org/wordprocessingml/2006/main" xmlns:w14="http://schemas.microsoft.com/office/word/2010/wordml" xmlns:w15="http://schemas.microsoft.com/office/word/2012/wordml" xmlns:w16cex="http://schemas.microsoft.com/office/word/2018/wordml/cex" xmlns:w16cid="http://schemas.microsoft.com/office/word/2016/wordml/cid" xmlns:w16="http://schemas.microsoft.com/office/word/2018/wordml" xmlns:w16du="http://schemas.microsoft.com/office/word/2023/wordml/word16du" xmlns:w16sdtdh="http://schemas.microsoft.com/office/word/2020/wordml/sdtdatahash" xmlns:w16sdtfl="http://schemas.microsoft.com/office/word/2024/wordml/sdtformatlock" xmlns:w16se="http://schemas.microsoft.com/office/word/2015/wordml/symex" xmlns:wpg="http://schemas.microsoft.com/office/word/2010/wordprocessingGroup" xmlns:wpi="http://schemas.microsoft.com/office/word/2010/wordprocessingInk" xmlns:wne="http://schemas.microsoft.com/office/word/2006/wordml" xmlns:wps="http://schemas.microsoft.com/office/word/2010/wordprocessingShape" mc:Ignorable="w14 w15 w16se w16cid w16 w16cex w16sdtdh w16sdtfl w16du wp14">
   <w:abstractNum w:abstractNumId="0" w15:restartNumberingAfterBreak="0">
+    <w:nsid w:val="122E330F"/>
+    <w:multiLevelType w:val="hybridMultilevel"/>
+    <w:tmpl w:val="744CE5B4"/>
+    <w:lvl w:ilvl="0" w:tplc="04090001">
+      <w:start w:val="1"/>
+      <w:numFmt w:val="bullet"/>
+      <w:lvlText w:val=""/>
+      <w:lvlJc w:val="left"/>
+      <w:pPr>
+        <w:ind w:left="720" w:hanging="360"/>
+      </w:pPr>
+      <w:rPr>
+        <w:rFonts w:ascii="Symbol" w:hAnsi="Symbol" w:hint="default"/>
+      </w:rPr>
+    </w:lvl>
+    <w:lvl w:ilvl="1" w:tplc="04090003">
+      <w:start w:val="1"/>
+      <w:numFmt w:val="bullet"/>
+      <w:lvlText w:val="o"/>
+      <w:lvlJc w:val="left"/>
+      <w:pPr>
+        <w:ind w:left="1440" w:hanging="360"/>
+      </w:pPr>
+      <w:rPr>
+        <w:rFonts w:ascii="Courier New" w:hAnsi="Courier New" w:cs="Courier New" w:hint="default"/>
+      </w:rPr>
+    </w:lvl>
+    <w:lvl w:ilvl="2" w:tplc="04090005" w:tentative="1">
+      <w:start w:val="1"/>
+      <w:numFmt w:val="bullet"/>
+      <w:lvlText w:val=""/>
+      <w:lvlJc w:val="left"/>
+      <w:pPr>
+        <w:ind w:left="2160" w:hanging="360"/>
+      </w:pPr>
+      <w:rPr>
+        <w:rFonts w:ascii="Wingdings" w:hAnsi="Wingdings" w:hint="default"/>
+      </w:rPr>
+    </w:lvl>
+    <w:lvl w:ilvl="3" w:tplc="04090001" w:tentative="1">
+      <w:start w:val="1"/>
+      <w:numFmt w:val="bullet"/>
+      <w:lvlText w:val=""/>
+      <w:lvlJc w:val="left"/>
+      <w:pPr>
+        <w:ind w:left="2880" w:hanging="360"/>
+      </w:pPr>
+      <w:rPr>
+        <w:rFonts w:ascii="Symbol" w:hAnsi="Symbol" w:hint="default"/>
+      </w:rPr>
+    </w:lvl>
+    <w:lvl w:ilvl="4" w:tplc="04090003" w:tentative="1">
+      <w:start w:val="1"/>
+      <w:numFmt w:val="bullet"/>
+      <w:lvlText w:val="o"/>
+      <w:lvlJc w:val="left"/>
+      <w:pPr>
+        <w:ind w:left="3600" w:hanging="360"/>
+      </w:pPr>
+      <w:rPr>
+        <w:rFonts w:ascii="Courier New" w:hAnsi="Courier New" w:cs="Courier New" w:hint="default"/>
+      </w:rPr>
+    </w:lvl>
+    <w:lvl w:ilvl="5" w:tplc="04090005" w:tentative="1">
+      <w:start w:val="1"/>
+      <w:numFmt w:val="bullet"/>
+      <w:lvlText w:val=""/>
+      <w:lvlJc w:val="left"/>
+      <w:pPr>
+        <w:ind w:left="4320" w:hanging="360"/>
+      </w:pPr>
+      <w:rPr>
+        <w:rFonts w:ascii="Wingdings" w:hAnsi="Wingdings" w:hint="default"/>
+      </w:rPr>
+    </w:lvl>
+    <w:lvl w:ilvl="6" w:tplc="04090001" w:tentative="1">
+      <w:start w:val="1"/>
+      <w:numFmt w:val="bullet"/>
+      <w:lvlText w:val=""/>
+      <w:lvlJc w:val="left"/>
+      <w:pPr>
+        <w:ind w:left="5040" w:hanging="360"/>
+      </w:pPr>
+      <w:rPr>
+        <w:rFonts w:ascii="Symbol" w:hAnsi="Symbol" w:hint="default"/>
+      </w:rPr>
+    </w:lvl>
+    <w:lvl w:ilvl="7" w:tplc="04090003" w:tentative="1">
+      <w:start w:val="1"/>
+      <w:numFmt w:val="bullet"/>
+      <w:lvlText w:val="o"/>
+      <w:lvlJc w:val="left"/>
+      <w:pPr>
+        <w:ind w:left="5760" w:hanging="360"/>
+      </w:pPr>
+      <w:rPr>
+        <w:rFonts w:ascii="Courier New" w:hAnsi="Courier New" w:cs="Courier New" w:hint="default"/>
+      </w:rPr>
+    </w:lvl>
+    <w:lvl w:ilvl="8" w:tplc="04090005" w:tentative="1">
+      <w:start w:val="1"/>
+      <w:numFmt w:val="bullet"/>
+      <w:lvlText w:val=""/>
+      <w:lvlJc w:val="left"/>
+      <w:pPr>
+        <w:ind w:left="6480" w:hanging="360"/>
+      </w:pPr>
+      <w:rPr>
+        <w:rFonts w:ascii="Wingdings" w:hAnsi="Wingdings" w:hint="default"/>
+      </w:rPr>
+    </w:lvl>
+  </w:abstractNum>
+  <w:abstractNum w:abstractNumId="1" w15:restartNumberingAfterBreak="0">
     <w:nsid w:val="1D7849E9"/>
     <w:multiLevelType w:val="hybridMultilevel"/>
     <w:tmpl w:val="72C8D1BA"/>
@@ -4662,7 +5064,120 @@
       </w:rPr>
     </w:lvl>
   </w:abstractNum>
-  <w:abstractNum w:abstractNumId="1" w15:restartNumberingAfterBreak="0">
+  <w:abstractNum w:abstractNumId="2" w15:restartNumberingAfterBreak="0">
+    <w:nsid w:val="28D23E54"/>
+    <w:multiLevelType w:val="hybridMultilevel"/>
+    <w:tmpl w:val="957E6994"/>
+    <w:lvl w:ilvl="0" w:tplc="04090001">
+      <w:start w:val="1"/>
+      <w:numFmt w:val="bullet"/>
+      <w:lvlText w:val=""/>
+      <w:lvlJc w:val="left"/>
+      <w:pPr>
+        <w:ind w:left="720" w:hanging="360"/>
+      </w:pPr>
+      <w:rPr>
+        <w:rFonts w:ascii="Symbol" w:hAnsi="Symbol" w:hint="default"/>
+      </w:rPr>
+    </w:lvl>
+    <w:lvl w:ilvl="1" w:tplc="04090003">
+      <w:start w:val="1"/>
+      <w:numFmt w:val="bullet"/>
+      <w:lvlText w:val="o"/>
+      <w:lvlJc w:val="left"/>
+      <w:pPr>
+        <w:ind w:left="1440" w:hanging="360"/>
+      </w:pPr>
+      <w:rPr>
+        <w:rFonts w:ascii="Courier New" w:hAnsi="Courier New" w:cs="Courier New" w:hint="default"/>
+      </w:rPr>
+    </w:lvl>
+    <w:lvl w:ilvl="2" w:tplc="04090005" w:tentative="1">
+      <w:start w:val="1"/>
+      <w:numFmt w:val="bullet"/>
+      <w:lvlText w:val=""/>
+      <w:lvlJc w:val="left"/>
+      <w:pPr>
+        <w:ind w:left="2160" w:hanging="360"/>
+      </w:pPr>
+      <w:rPr>
+        <w:rFonts w:ascii="Wingdings" w:hAnsi="Wingdings" w:hint="default"/>
+      </w:rPr>
+    </w:lvl>
+    <w:lvl w:ilvl="3" w:tplc="04090001" w:tentative="1">
+      <w:start w:val="1"/>
+      <w:numFmt w:val="bullet"/>
+      <w:lvlText w:val=""/>
+      <w:lvlJc w:val="left"/>
+      <w:pPr>
+        <w:ind w:left="2880" w:hanging="360"/>
+      </w:pPr>
+      <w:rPr>
+        <w:rFonts w:ascii="Symbol" w:hAnsi="Symbol" w:hint="default"/>
+      </w:rPr>
+    </w:lvl>
+    <w:lvl w:ilvl="4" w:tplc="04090003" w:tentative="1">
+      <w:start w:val="1"/>
+      <w:numFmt w:val="bullet"/>
+      <w:lvlText w:val="o"/>
+      <w:lvlJc w:val="left"/>
+      <w:pPr>
+        <w:ind w:left="3600" w:hanging="360"/>
+      </w:pPr>
+      <w:rPr>
+        <w:rFonts w:ascii="Courier New" w:hAnsi="Courier New" w:cs="Courier New" w:hint="default"/>
+      </w:rPr>
+    </w:lvl>
+    <w:lvl w:ilvl="5" w:tplc="04090005" w:tentative="1">
+      <w:start w:val="1"/>
+      <w:numFmt w:val="bullet"/>
+      <w:lvlText w:val=""/>
+      <w:lvlJc w:val="left"/>
+      <w:pPr>
+        <w:ind w:left="4320" w:hanging="360"/>
+      </w:pPr>
+      <w:rPr>
+        <w:rFonts w:ascii="Wingdings" w:hAnsi="Wingdings" w:hint="default"/>
+      </w:rPr>
+    </w:lvl>
+    <w:lvl w:ilvl="6" w:tplc="04090001" w:tentative="1">
+      <w:start w:val="1"/>
+      <w:numFmt w:val="bullet"/>
+      <w:lvlText w:val=""/>
+      <w:lvlJc w:val="left"/>
+      <w:pPr>
+        <w:ind w:left="5040" w:hanging="360"/>
+      </w:pPr>
+      <w:rPr>
+        <w:rFonts w:ascii="Symbol" w:hAnsi="Symbol" w:hint="default"/>
+      </w:rPr>
+    </w:lvl>
+    <w:lvl w:ilvl="7" w:tplc="04090003" w:tentative="1">
+      <w:start w:val="1"/>
+      <w:numFmt w:val="bullet"/>
+      <w:lvlText w:val="o"/>
+      <w:lvlJc w:val="left"/>
+      <w:pPr>
+        <w:ind w:left="5760" w:hanging="360"/>
+      </w:pPr>
+      <w:rPr>
+        <w:rFonts w:ascii="Courier New" w:hAnsi="Courier New" w:cs="Courier New" w:hint="default"/>
+      </w:rPr>
+    </w:lvl>
+    <w:lvl w:ilvl="8" w:tplc="04090005" w:tentative="1">
+      <w:start w:val="1"/>
+      <w:numFmt w:val="bullet"/>
+      <w:lvlText w:val=""/>
+      <w:lvlJc w:val="left"/>
+      <w:pPr>
+        <w:ind w:left="6480" w:hanging="360"/>
+      </w:pPr>
+      <w:rPr>
+        <w:rFonts w:ascii="Wingdings" w:hAnsi="Wingdings" w:hint="default"/>
+      </w:rPr>
+    </w:lvl>
+  </w:abstractNum>
+  <w:abstractNum w:abstractNumId="3" w15:restartNumberingAfterBreak="0">
     <w:nsid w:val="76CD6529"/>
     <w:multiLevelType w:val="multilevel"/>
     <w:tmpl w:val="63A2B80C"/>
@@ -4774,7 +5289,7 @@
       </w:rPr>
     </w:lvl>
   </w:abstractNum>
-  <w:abstractNum w:abstractNumId="2" w15:restartNumberingAfterBreak="0">
+  <w:abstractNum w:abstractNumId="4" w15:restartNumberingAfterBreak="0">
     <w:nsid w:val="776F40E1"/>
     <w:multiLevelType w:val="multilevel"/>
     <w:tmpl w:val="68CCE894"/>
@@ -4888,13 +5403,19 @@
     </w:lvl>
   </w:abstractNum>
   <w:num w:numId="1" w16cid:durableId="2028097967">
-    <w:abstractNumId w:val="2"/>
+    <w:abstractNumId w:val="4"/>
   </w:num>
   <w:num w:numId="2" w16cid:durableId="635453565">
+    <w:abstractNumId w:val="3"/>
+  </w:num>
+  <w:num w:numId="3" w16cid:durableId="547257753">
     <w:abstractNumId w:val="1"/>
   </w:num>
-  <w:num w:numId="3" w16cid:durableId="547257753">
+  <w:num w:numId="4" w16cid:durableId="770318121">
     <w:abstractNumId w:val="0"/>
+  </w:num>
+  <w:num w:numId="5" w16cid:durableId="2108888919">
+    <w:abstractNumId w:val="2"/>
   </w:num>
 </w:numbering>
 </file>
@@ -5539,6 +6060,18 @@
       <w:lang w:val="en-CA" w:eastAsia="en-US"/>
     </w:rPr>
   </w:style>
+  <w:style w:type="character" w:styleId="FollowedHyperlink">
+    <w:name w:val="FollowedHyperlink"/>
+    <w:basedOn w:val="DefaultParagraphFont"/>
+    <w:uiPriority w:val="99"/>
+    <w:semiHidden/>
+    <w:unhideWhenUsed/>
+    <w:rsid w:val="00837F4F"/>
+    <w:rPr>
+      <w:color w:val="96607D" w:themeColor="followedHyperlink"/>
+      <w:u w:val="single"/>
+    </w:rPr>
+  </w:style>
 </w:styles>
 </file>
 

</xml_diff>

<commit_message>
Ajout cas d'utilisation dans le gabarit
</commit_message>
<xml_diff>
--- a/Gabarit_Analyse.docx
+++ b/Gabarit_Analyse.docx
@@ -3506,7 +3506,7 @@
           <v:rect id="rectole0000000000" o:spid="_x0000_i1025" alt="" style="width:6in;height:280.95pt;mso-width-percent:0;mso-height-percent:0;mso-width-percent:0;mso-height-percent:0" o:ole="" o:preferrelative="t" stroked="f">
             <v:imagedata r:id="rId7" o:title=""/>
           </v:rect>
-          <o:OLEObject Type="Embed" ProgID="StaticDib" ShapeID="rectole0000000000" DrawAspect="Content" ObjectID="_1802799256" r:id="rId8"/>
+          <o:OLEObject Type="Embed" ProgID="StaticDib" ShapeID="rectole0000000000" DrawAspect="Content" ObjectID="_1802803596" r:id="rId8"/>
         </w:object>
       </w:r>
     </w:p>
@@ -4496,6 +4496,66 @@
     </w:p>
     <w:p>
       <w:pPr>
+        <w:pStyle w:val="Heading1"/>
+      </w:pPr>
+      <w:r>
+        <w:lastRenderedPageBreak/>
+        <w:t>Diagramme de cas d’utilisation:</w:t>
+      </w:r>
+    </w:p>
+    <w:p>
+      <w:pPr>
+        <w:pStyle w:val="Heading1"/>
+      </w:pPr>
+      <w:r>
+        <w:rPr>
+          <w:noProof/>
+        </w:rPr>
+        <w:drawing>
+          <wp:inline distT="0" distB="0" distL="0" distR="0" wp14:anchorId="0B167E65" wp14:editId="30F79BC3">
+            <wp:extent cx="4353218" cy="3226118"/>
+            <wp:effectExtent l="0" t="0" r="0" b="0"/>
+            <wp:docPr id="293283992" name="Picture 2"/>
+            <wp:cNvGraphicFramePr>
+              <a:graphicFrameLocks xmlns:a="http://schemas.openxmlformats.org/drawingml/2006/main" noChangeAspect="1"/>
+            </wp:cNvGraphicFramePr>
+            <a:graphic xmlns:a="http://schemas.openxmlformats.org/drawingml/2006/main">
+              <a:graphicData uri="http://schemas.openxmlformats.org/drawingml/2006/picture">
+                <pic:pic xmlns:pic="http://schemas.openxmlformats.org/drawingml/2006/picture">
+                  <pic:nvPicPr>
+                    <pic:cNvPr id="293283992" name="Picture 293283992"/>
+                    <pic:cNvPicPr/>
+                  </pic:nvPicPr>
+                  <pic:blipFill>
+                    <a:blip r:embed="rId15" cstate="print">
+                      <a:extLst>
+                        <a:ext uri="{28A0092B-C50C-407E-A947-70E740481C1C}">
+                          <a14:useLocalDpi xmlns:a14="http://schemas.microsoft.com/office/drawing/2010/main" val="0"/>
+                        </a:ext>
+                      </a:extLst>
+                    </a:blip>
+                    <a:stretch>
+                      <a:fillRect/>
+                    </a:stretch>
+                  </pic:blipFill>
+                  <pic:spPr>
+                    <a:xfrm>
+                      <a:off x="0" y="0"/>
+                      <a:ext cx="4393413" cy="3255906"/>
+                    </a:xfrm>
+                    <a:prstGeom prst="rect">
+                      <a:avLst/>
+                    </a:prstGeom>
+                  </pic:spPr>
+                </pic:pic>
+              </a:graphicData>
+            </a:graphic>
+          </wp:inline>
+        </w:drawing>
+      </w:r>
+    </w:p>
+    <w:p>
+      <w:pPr>
         <w:spacing w:after="200" w:line="240" w:lineRule="auto"/>
         <w:rPr>
           <w:rFonts w:ascii="Calibri" w:eastAsia="Calibri" w:hAnsi="Calibri" w:cs="Calibri"/>
@@ -4672,24 +4732,12 @@
       <w:r>
         <w:t xml:space="preserve">Source : </w:t>
       </w:r>
-      <w:hyperlink r:id="rId15" w:history="1">
+      <w:hyperlink r:id="rId16" w:history="1">
         <w:r>
           <w:rPr>
             <w:rStyle w:val="Hyperlink"/>
           </w:rPr>
-          <w:t>https://bestofbusinessanalyst.fr/</w:t>
-        </w:r>
-        <w:r>
-          <w:rPr>
-            <w:rStyle w:val="Hyperlink"/>
-          </w:rPr>
-          <w:t>c</w:t>
-        </w:r>
-        <w:r>
-          <w:rPr>
-            <w:rStyle w:val="Hyperlink"/>
-          </w:rPr>
-          <w:t>omment-decrire-les-exigences-non-fonctionnelles/ - :~:text=Les exigences non fonctionnelles doivent,à 2 secondes par utilisateur.</w:t>
+          <w:t>https://bestofbusinessanalyst.fr/comment-decrire-les-exigences-non-fonctionnelles/ - :~:text=Les exigences non fonctionnelles doivent,à 2 secondes par utilisateur.</w:t>
         </w:r>
       </w:hyperlink>
     </w:p>

</xml_diff>